<commit_message>
Technical debt: CSV file colums, means of transport and cardinal points renamed to English names
</commit_message>
<xml_diff>
--- a/src/travel/database/relational_model.docx
+++ b/src/travel/database/relational_model.docx
@@ -52,21 +52,7 @@
           <w:sz w:val="24"/>
           <w:szCs w:val="26"/>
         </w:rPr>
-        <w:t>extra</w:t>
-      </w:r>
-      <w:r>
-        <w:rPr>
-          <w:sz w:val="24"/>
-          <w:szCs w:val="26"/>
-        </w:rPr>
-        <w:t>_</w:t>
-      </w:r>
-      <w:r>
-        <w:rPr>
-          <w:sz w:val="24"/>
-          <w:szCs w:val="26"/>
-        </w:rPr>
-        <w:t>info</w:t>
+        <w:t>protected_area</w:t>
       </w:r>
       <w:r>
         <w:rPr>
@@ -507,7 +493,7 @@
           <w:sz w:val="24"/>
           <w:szCs w:val="26"/>
         </w:rPr>
-        <w:t>extra_info</w:t>
+        <w:t>protected_area</w:t>
       </w:r>
       <w:r>
         <w:rPr>
@@ -599,12 +585,14 @@
         <w:rPr>
           <w:sz w:val="24"/>
           <w:szCs w:val="26"/>
-        </w:rPr>
-      </w:pPr>
-      <w:r>
-        <w:rPr>
-          <w:sz w:val="24"/>
-          <w:szCs w:val="26"/>
+          <w:lang w:val="pt-PT"/>
+        </w:rPr>
+      </w:pPr>
+      <w:r>
+        <w:rPr>
+          <w:sz w:val="24"/>
+          <w:szCs w:val="26"/>
+          <w:lang w:val="pt-PT"/>
         </w:rPr>
         <w:t>concelho(</w:t>
       </w:r>
@@ -613,6 +601,7 @@
           <w:sz w:val="24"/>
           <w:szCs w:val="26"/>
           <w:u w:val="single"/>
+          <w:lang w:val="pt-PT"/>
         </w:rPr>
         <w:t>concelho</w:t>
       </w:r>
@@ -620,6 +609,7 @@
         <w:rPr>
           <w:sz w:val="24"/>
           <w:szCs w:val="26"/>
+          <w:lang w:val="pt-PT"/>
         </w:rPr>
         <w:t xml:space="preserve">, </w:t>
       </w:r>
@@ -627,6 +617,7 @@
         <w:rPr>
           <w:sz w:val="24"/>
           <w:szCs w:val="26"/>
+          <w:lang w:val="pt-PT"/>
         </w:rPr>
         <w:t>intermunicipal</w:t>
       </w:r>
@@ -634,6 +625,7 @@
         <w:rPr>
           <w:sz w:val="24"/>
           <w:szCs w:val="26"/>
+          <w:lang w:val="pt-PT"/>
         </w:rPr>
         <w:t>_</w:t>
       </w:r>
@@ -641,6 +633,7 @@
         <w:rPr>
           <w:sz w:val="24"/>
           <w:szCs w:val="26"/>
+          <w:lang w:val="pt-PT"/>
         </w:rPr>
         <w:t>entity</w:t>
       </w:r>
@@ -648,6 +641,7 @@
         <w:rPr>
           <w:sz w:val="24"/>
           <w:szCs w:val="26"/>
+          <w:lang w:val="pt-PT"/>
         </w:rPr>
         <w:t xml:space="preserve">, </w:t>
       </w:r>
@@ -655,6 +649,7 @@
         <w:rPr>
           <w:sz w:val="24"/>
           <w:szCs w:val="26"/>
+          <w:lang w:val="pt-PT"/>
         </w:rPr>
         <w:t>district</w:t>
       </w:r>
@@ -662,6 +657,7 @@
         <w:rPr>
           <w:sz w:val="24"/>
           <w:szCs w:val="26"/>
+          <w:lang w:val="pt-PT"/>
         </w:rPr>
         <w:t xml:space="preserve">, </w:t>
       </w:r>
@@ -669,6 +665,7 @@
         <w:rPr>
           <w:sz w:val="24"/>
           <w:szCs w:val="26"/>
+          <w:lang w:val="pt-PT"/>
         </w:rPr>
         <w:t>region</w:t>
       </w:r>
@@ -676,6 +673,7 @@
         <w:rPr>
           <w:sz w:val="24"/>
           <w:szCs w:val="26"/>
+          <w:lang w:val="pt-PT"/>
         </w:rPr>
         <w:t>)</w:t>
       </w:r>
@@ -686,12 +684,14 @@
         <w:rPr>
           <w:sz w:val="24"/>
           <w:szCs w:val="26"/>
-        </w:rPr>
-      </w:pPr>
-      <w:r>
-        <w:rPr>
-          <w:sz w:val="24"/>
-          <w:szCs w:val="26"/>
+          <w:lang w:val="pt-PT"/>
+        </w:rPr>
+      </w:pPr>
+      <w:r>
+        <w:rPr>
+          <w:sz w:val="24"/>
+          <w:szCs w:val="26"/>
+          <w:lang w:val="pt-PT"/>
         </w:rPr>
         <w:t>province</w:t>
       </w:r>
@@ -699,6 +699,7 @@
         <w:rPr>
           <w:sz w:val="24"/>
           <w:szCs w:val="26"/>
+          <w:lang w:val="pt-PT"/>
         </w:rPr>
         <w:t>(</w:t>
       </w:r>
@@ -707,6 +708,7 @@
           <w:sz w:val="24"/>
           <w:szCs w:val="26"/>
           <w:u w:val="single"/>
+          <w:lang w:val="pt-PT"/>
         </w:rPr>
         <w:t>province</w:t>
       </w:r>
@@ -714,6 +716,7 @@
         <w:rPr>
           <w:sz w:val="24"/>
           <w:szCs w:val="26"/>
+          <w:lang w:val="pt-PT"/>
         </w:rPr>
         <w:t xml:space="preserve">, </w:t>
       </w:r>
@@ -721,6 +724,7 @@
         <w:rPr>
           <w:sz w:val="24"/>
           <w:szCs w:val="26"/>
+          <w:lang w:val="pt-PT"/>
         </w:rPr>
         <w:t>autonomous</w:t>
       </w:r>
@@ -728,6 +732,7 @@
         <w:rPr>
           <w:sz w:val="24"/>
           <w:szCs w:val="26"/>
+          <w:lang w:val="pt-PT"/>
         </w:rPr>
         <w:t>_</w:t>
       </w:r>
@@ -735,6 +740,7 @@
         <w:rPr>
           <w:sz w:val="24"/>
           <w:szCs w:val="26"/>
+          <w:lang w:val="pt-PT"/>
         </w:rPr>
         <w:t>community</w:t>
       </w:r>
@@ -742,6 +748,7 @@
         <w:rPr>
           <w:sz w:val="24"/>
           <w:szCs w:val="26"/>
+          <w:lang w:val="pt-PT"/>
         </w:rPr>
         <w:t>)</w:t>
       </w:r>
@@ -753,28 +760,49 @@
         <w:rPr>
           <w:sz w:val="24"/>
           <w:szCs w:val="26"/>
-        </w:rPr>
-      </w:pPr>
-      <w:r>
-        <w:rPr>
-          <w:sz w:val="24"/>
-          <w:szCs w:val="26"/>
-        </w:rPr>
-        <w:t>município(</w:t>
+          <w:lang w:val="pt-PT"/>
+        </w:rPr>
+      </w:pPr>
+      <w:r>
+        <w:rPr>
+          <w:sz w:val="24"/>
+          <w:szCs w:val="26"/>
+          <w:lang w:val="pt-PT"/>
+        </w:rPr>
+        <w:t>munici</w:t>
+      </w:r>
+      <w:r>
+        <w:rPr>
+          <w:sz w:val="24"/>
+          <w:szCs w:val="26"/>
+          <w:lang w:val="pt-PT"/>
+        </w:rPr>
+        <w:t>pio(</w:t>
       </w:r>
       <w:r>
         <w:rPr>
           <w:sz w:val="24"/>
           <w:szCs w:val="26"/>
           <w:u w:val="single"/>
-        </w:rPr>
-        <w:t xml:space="preserve">município, </w:t>
+          <w:lang w:val="pt-PT"/>
+        </w:rPr>
+        <w:t>munici</w:t>
       </w:r>
       <w:r>
         <w:rPr>
           <w:sz w:val="24"/>
           <w:szCs w:val="26"/>
           <w:u w:val="single"/>
+          <w:lang w:val="pt-PT"/>
+        </w:rPr>
+        <w:t xml:space="preserve">pio, </w:t>
+      </w:r>
+      <w:r>
+        <w:rPr>
+          <w:sz w:val="24"/>
+          <w:szCs w:val="26"/>
+          <w:u w:val="single"/>
+          <w:lang w:val="pt-PT"/>
         </w:rPr>
         <w:t>province</w:t>
       </w:r>
@@ -782,6 +810,7 @@
         <w:rPr>
           <w:sz w:val="24"/>
           <w:szCs w:val="26"/>
+          <w:lang w:val="pt-PT"/>
         </w:rPr>
         <w:t>)</w:t>
       </w:r>
@@ -798,6 +827,7 @@
         <w:rPr>
           <w:sz w:val="24"/>
           <w:szCs w:val="26"/>
+          <w:lang w:val="pt-PT"/>
         </w:rPr>
         <w:tab/>
       </w:r>
@@ -898,12 +928,14 @@
         <w:rPr>
           <w:sz w:val="24"/>
           <w:szCs w:val="26"/>
-        </w:rPr>
-      </w:pPr>
-      <w:r>
-        <w:rPr>
-          <w:sz w:val="24"/>
-          <w:szCs w:val="26"/>
+          <w:lang w:val="pt-PT"/>
+        </w:rPr>
+      </w:pPr>
+      <w:r>
+        <w:rPr>
+          <w:sz w:val="24"/>
+          <w:szCs w:val="26"/>
+          <w:lang w:val="pt-PT"/>
         </w:rPr>
         <w:t>concelho: FK(concelho)</w:t>
       </w:r>
@@ -965,14 +997,14 @@
           <w:sz w:val="24"/>
           <w:szCs w:val="26"/>
         </w:rPr>
-        <w:t>município</w:t>
-      </w:r>
-      <w:r>
-        <w:rPr>
-          <w:sz w:val="24"/>
-          <w:szCs w:val="26"/>
-        </w:rPr>
-        <w:t>,</w:t>
+        <w:t>munici</w:t>
+      </w:r>
+      <w:r>
+        <w:rPr>
+          <w:sz w:val="24"/>
+          <w:szCs w:val="26"/>
+        </w:rPr>
+        <w:t>pio,</w:t>
       </w:r>
       <w:r>
         <w:rPr>
@@ -1024,6 +1056,7 @@
         <w:rPr>
           <w:sz w:val="24"/>
           <w:szCs w:val="26"/>
+          <w:lang w:val="pt-PT"/>
         </w:rPr>
       </w:pPr>
       <w:r>
@@ -1037,13 +1070,23 @@
         <w:rPr>
           <w:sz w:val="24"/>
           <w:szCs w:val="26"/>
-        </w:rPr>
-        <w:t>município</w:t>
-      </w:r>
-      <w:r>
-        <w:rPr>
-          <w:sz w:val="24"/>
-          <w:szCs w:val="26"/>
+          <w:lang w:val="pt-PT"/>
+        </w:rPr>
+        <w:t>munici</w:t>
+      </w:r>
+      <w:r>
+        <w:rPr>
+          <w:sz w:val="24"/>
+          <w:szCs w:val="26"/>
+          <w:lang w:val="pt-PT"/>
+        </w:rPr>
+        <w:t>pio</w:t>
+      </w:r>
+      <w:r>
+        <w:rPr>
+          <w:sz w:val="24"/>
+          <w:szCs w:val="26"/>
+          <w:lang w:val="pt-PT"/>
         </w:rPr>
         <w:t xml:space="preserve">, </w:t>
       </w:r>
@@ -1051,6 +1094,7 @@
         <w:rPr>
           <w:sz w:val="24"/>
           <w:szCs w:val="26"/>
+          <w:lang w:val="pt-PT"/>
         </w:rPr>
         <w:t>province</w:t>
       </w:r>
@@ -1058,6 +1102,7 @@
         <w:rPr>
           <w:sz w:val="24"/>
           <w:szCs w:val="26"/>
+          <w:lang w:val="pt-PT"/>
         </w:rPr>
         <w:t>: FK(</w:t>
       </w:r>
@@ -1065,15 +1110,17 @@
         <w:rPr>
           <w:sz w:val="24"/>
           <w:szCs w:val="26"/>
-        </w:rPr>
-        <w:t>município</w:t>
-      </w:r>
-      <w:r>
-        <w:rPr>
-          <w:sz w:val="24"/>
-          <w:szCs w:val="26"/>
-        </w:rPr>
-        <w:t>)</w:t>
+          <w:lang w:val="pt-PT"/>
+        </w:rPr>
+        <w:t>munici</w:t>
+      </w:r>
+      <w:r>
+        <w:rPr>
+          <w:sz w:val="24"/>
+          <w:szCs w:val="26"/>
+          <w:lang w:val="pt-PT"/>
+        </w:rPr>
+        <w:t>pio)</w:t>
       </w:r>
     </w:p>
     <w:p>
@@ -1198,6 +1245,8 @@
         </w:rPr>
         <w:t>, major_residential_area)</w:t>
       </w:r>
+      <w:bookmarkStart w:id="0" w:name="_GoBack"/>
+      <w:bookmarkEnd w:id="0"/>
     </w:p>
     <w:p>
       <w:pPr>
@@ -1206,75 +1255,59 @@
         <w:rPr>
           <w:sz w:val="24"/>
           <w:szCs w:val="26"/>
-        </w:rPr>
-      </w:pPr>
-      <w:r>
-        <w:rPr>
-          <w:sz w:val="24"/>
-          <w:szCs w:val="26"/>
-        </w:rPr>
-        <w:t>comarca</w:t>
-      </w:r>
-      <w:r>
-        <w:rPr>
-          <w:sz w:val="24"/>
-          <w:szCs w:val="26"/>
-        </w:rPr>
-        <w:t>(</w:t>
+          <w:lang w:val="pt-PT"/>
+        </w:rPr>
+      </w:pPr>
+      <w:r>
+        <w:rPr>
+          <w:sz w:val="24"/>
+          <w:szCs w:val="26"/>
+          <w:lang w:val="pt-PT"/>
+        </w:rPr>
+        <w:t>comarca(</w:t>
       </w:r>
       <w:r>
         <w:rPr>
           <w:sz w:val="24"/>
           <w:szCs w:val="26"/>
           <w:u w:val="single"/>
-        </w:rPr>
-        <w:t>município</w:t>
+          <w:lang w:val="pt-PT"/>
+        </w:rPr>
+        <w:t>munici</w:t>
       </w:r>
       <w:r>
         <w:rPr>
           <w:sz w:val="24"/>
           <w:szCs w:val="26"/>
           <w:u w:val="single"/>
-        </w:rPr>
-        <w:t>,</w:t>
+          <w:lang w:val="pt-PT"/>
+        </w:rPr>
+        <w:t>pio,</w:t>
       </w:r>
       <w:r>
         <w:rPr>
           <w:sz w:val="24"/>
           <w:szCs w:val="26"/>
           <w:u w:val="single"/>
-        </w:rPr>
-        <w:t xml:space="preserve"> </w:t>
+          <w:lang w:val="pt-PT"/>
+        </w:rPr>
+        <w:t xml:space="preserve"> comarca,</w:t>
       </w:r>
       <w:r>
         <w:rPr>
           <w:sz w:val="24"/>
           <w:szCs w:val="26"/>
           <w:u w:val="single"/>
-        </w:rPr>
-        <w:t>comarca</w:t>
+          <w:lang w:val="pt-PT"/>
+        </w:rPr>
+        <w:t xml:space="preserve"> </w:t>
       </w:r>
       <w:r>
         <w:rPr>
           <w:sz w:val="24"/>
           <w:szCs w:val="26"/>
           <w:u w:val="single"/>
-        </w:rPr>
-        <w:t>,</w:t>
-      </w:r>
-      <w:r>
-        <w:rPr>
-          <w:sz w:val="24"/>
-          <w:szCs w:val="26"/>
-          <w:u w:val="single"/>
-        </w:rPr>
-        <w:t xml:space="preserve"> </w:t>
-      </w:r>
-      <w:r>
-        <w:rPr>
-          <w:sz w:val="24"/>
-          <w:szCs w:val="26"/>
-          <w:u w:val="single"/>
+          <w:lang w:val="pt-PT"/>
         </w:rPr>
         <w:t>province</w:t>
       </w:r>
@@ -1282,6 +1315,7 @@
         <w:rPr>
           <w:sz w:val="24"/>
           <w:szCs w:val="26"/>
+          <w:lang w:val="pt-PT"/>
         </w:rPr>
         <w:t>)</w:t>
       </w:r>
@@ -1292,12 +1326,14 @@
         <w:rPr>
           <w:sz w:val="24"/>
           <w:szCs w:val="26"/>
-        </w:rPr>
-      </w:pPr>
-      <w:r>
-        <w:rPr>
-          <w:sz w:val="24"/>
-          <w:szCs w:val="26"/>
+          <w:lang w:val="pt-PT"/>
+        </w:rPr>
+      </w:pPr>
+      <w:r>
+        <w:rPr>
+          <w:sz w:val="24"/>
+          <w:szCs w:val="26"/>
+          <w:lang w:val="pt-PT"/>
         </w:rPr>
         <w:tab/>
       </w:r>
@@ -1305,20 +1341,23 @@
         <w:rPr>
           <w:sz w:val="24"/>
           <w:szCs w:val="26"/>
-        </w:rPr>
-        <w:t>município</w:t>
-      </w:r>
-      <w:r>
-        <w:rPr>
-          <w:sz w:val="24"/>
-          <w:szCs w:val="26"/>
-        </w:rPr>
-        <w:t xml:space="preserve">, </w:t>
-      </w:r>
-      <w:r>
-        <w:rPr>
-          <w:sz w:val="24"/>
-          <w:szCs w:val="26"/>
+          <w:lang w:val="pt-PT"/>
+        </w:rPr>
+        <w:t>munici</w:t>
+      </w:r>
+      <w:r>
+        <w:rPr>
+          <w:sz w:val="24"/>
+          <w:szCs w:val="26"/>
+          <w:lang w:val="pt-PT"/>
+        </w:rPr>
+        <w:t xml:space="preserve">pio, </w:t>
+      </w:r>
+      <w:r>
+        <w:rPr>
+          <w:sz w:val="24"/>
+          <w:szCs w:val="26"/>
+          <w:lang w:val="pt-PT"/>
         </w:rPr>
         <w:t>province</w:t>
       </w:r>
@@ -1326,6 +1365,7 @@
         <w:rPr>
           <w:sz w:val="24"/>
           <w:szCs w:val="26"/>
+          <w:lang w:val="pt-PT"/>
         </w:rPr>
         <w:t>: FK(</w:t>
       </w:r>
@@ -1333,15 +1373,17 @@
         <w:rPr>
           <w:sz w:val="24"/>
           <w:szCs w:val="26"/>
-        </w:rPr>
-        <w:t>município</w:t>
-      </w:r>
-      <w:r>
-        <w:rPr>
-          <w:sz w:val="24"/>
-          <w:szCs w:val="26"/>
-        </w:rPr>
-        <w:t>)</w:t>
+          <w:lang w:val="pt-PT"/>
+        </w:rPr>
+        <w:t>munici</w:t>
+      </w:r>
+      <w:r>
+        <w:rPr>
+          <w:sz w:val="24"/>
+          <w:szCs w:val="26"/>
+          <w:lang w:val="pt-PT"/>
+        </w:rPr>
+        <w:t>pio)</w:t>
       </w:r>
     </w:p>
     <w:p>
@@ -1456,7 +1498,7 @@
           <w:sz w:val="24"/>
           <w:szCs w:val="26"/>
         </w:rPr>
-        <w:t>extra_info</w:t>
+        <w:t>way</w:t>
       </w:r>
       <w:r>
         <w:rPr>
@@ -1624,7 +1666,7 @@
           <w:sz w:val="24"/>
           <w:szCs w:val="26"/>
         </w:rPr>
-        <w:t>extra_info</w:t>
+        <w:t>way</w:t>
       </w:r>
       <w:r>
         <w:rPr>
@@ -2313,8 +2355,6 @@
         </w:rPr>
         <w:t>may only have one out of 2 different values</w:t>
       </w:r>
-      <w:bookmarkStart w:id="0" w:name="_GoBack"/>
-      <w:bookmarkEnd w:id="0"/>
     </w:p>
     <w:sectPr>
       <w:pgSz w:w="12240" w:h="15840"/>
@@ -3110,7 +3150,7 @@
 </file>
 
 <file path=customXml/itemProps1.xml><?xml version="1.0" encoding="utf-8"?>
-<ds:datastoreItem xmlns:ds="http://schemas.openxmlformats.org/officeDocument/2006/customXml" ds:itemID="{0E1E008F-6FD0-4C15-AE94-8D8519A373B9}">
+<ds:datastoreItem xmlns:ds="http://schemas.openxmlformats.org/officeDocument/2006/customXml" ds:itemID="{0EC7B892-FF48-4083-8B11-15B86A2CCBE6}">
   <ds:schemaRefs>
     <ds:schemaRef ds:uri="http://schemas.openxmlformats.org/officeDocument/2006/bibliography"/>
   </ds:schemaRefs>

</xml_diff>